<commit_message>
Renamed Asim to ASIM as requested.
</commit_message>
<xml_diff>
--- a/docs/QuickStartGuide/Quick Start.docx
+++ b/docs/QuickStartGuide/Quick Start.docx
@@ -6,6 +6,8 @@
       <w:pPr>
         <w:pStyle w:val="Title"/>
       </w:pPr>
+      <w:bookmarkStart w:id="0" w:name="_GoBack"/>
+      <w:bookmarkEnd w:id="0"/>
       <w:r>
         <w:t>Power Water Corporation</w:t>
       </w:r>
@@ -63,24 +65,20 @@
         <w:lastRenderedPageBreak/>
         <w:t xml:space="preserve">Download </w:t>
       </w:r>
-      <w:proofErr w:type="spellStart"/>
       <w:r>
         <w:rPr>
           <w:rFonts w:ascii="Segoe UI" w:hAnsi="Segoe UI" w:cs="Segoe UI"/>
         </w:rPr>
-        <w:t>Asim</w:t>
-      </w:r>
-      <w:proofErr w:type="spellEnd"/>
+        <w:t>ASIM</w:t>
+      </w:r>
     </w:p>
     <w:p>
       <w:r>
         <w:t xml:space="preserve">To download </w:t>
       </w:r>
-      <w:proofErr w:type="spellStart"/>
-      <w:r>
-        <w:t>Asim</w:t>
-      </w:r>
-      <w:proofErr w:type="spellEnd"/>
+      <w:r>
+        <w:t>ASIM</w:t>
+      </w:r>
       <w:r>
         <w:t xml:space="preserve"> go to the following URL: </w:t>
       </w:r>
@@ -89,19 +87,7 @@
           <w:rPr>
             <w:rStyle w:val="Hyperlink"/>
           </w:rPr>
-          <w:t>https://github.com/thin</w:t>
-        </w:r>
-        <w:r>
-          <w:rPr>
-            <w:rStyle w:val="Hyperlink"/>
-          </w:rPr>
-          <w:t>k</w:t>
-        </w:r>
-        <w:r>
-          <w:rPr>
-            <w:rStyle w:val="Hyperlink"/>
-          </w:rPr>
-          <w:t>OfaNumber/Asim/releases</w:t>
+          <w:t>https://github.com/thinkOfaNumber/Asim/releases</w:t>
         </w:r>
       </w:hyperlink>
       <w:r>
@@ -130,7 +116,7 @@
             <v:path o:extrusionok="f" gradientshapeok="t" o:connecttype="rect"/>
             <o:lock v:ext="edit" aspectratio="t"/>
           </v:shapetype>
-          <v:shape id="_x0000_i1025" type="#_x0000_t75" style="width:452.25pt;height:204pt">
+          <v:shape id="_x0000_i1025" type="#_x0000_t75" style="width:451.7pt;height:203.75pt">
             <v:imagedata r:id="rId9" o:title="1 Download"/>
           </v:shape>
         </w:pict>
@@ -153,32 +139,26 @@
         </w:rPr>
         <w:t xml:space="preserve">Installing </w:t>
       </w:r>
-      <w:proofErr w:type="spellStart"/>
       <w:r>
         <w:rPr>
           <w:rFonts w:ascii="Segoe UI" w:hAnsi="Segoe UI" w:cs="Segoe UI"/>
         </w:rPr>
-        <w:t>Asim</w:t>
-      </w:r>
-      <w:proofErr w:type="spellEnd"/>
+        <w:t>ASIM</w:t>
+      </w:r>
     </w:p>
     <w:p>
       <w:r>
         <w:t xml:space="preserve">To install </w:t>
       </w:r>
-      <w:proofErr w:type="spellStart"/>
-      <w:r>
-        <w:t>Asim</w:t>
-      </w:r>
-      <w:proofErr w:type="spellEnd"/>
+      <w:r>
+        <w:t>ASIM</w:t>
+      </w:r>
       <w:r>
         <w:t xml:space="preserve">, double click the Asim.msi file (see Download </w:t>
       </w:r>
-      <w:proofErr w:type="spellStart"/>
-      <w:r>
-        <w:t>Asim</w:t>
-      </w:r>
-      <w:proofErr w:type="spellEnd"/>
+      <w:r>
+        <w:t>ASIM</w:t>
+      </w:r>
       <w:r>
         <w:t xml:space="preserve"> to retrieve the file) to start the install process. </w:t>
       </w:r>
@@ -270,12 +250,7 @@
     </w:p>
     <w:p>
       <w:r>
-        <w:t>When the Finish button is clicked, if the ‘View the Readme’ checkbox was checked, then the ReadMe will be opened. The folder in which the app</w:t>
-      </w:r>
-      <w:bookmarkStart w:id="0" w:name="_GoBack"/>
-      <w:bookmarkEnd w:id="0"/>
-      <w:r>
-        <w:t>lication was installed will also be opened.</w:t>
+        <w:t>When the Finish button is clicked, if the ‘View the Readme’ checkbox was checked, then the ReadMe will be opened. The folder in which the application was installed will also be opened.</w:t>
       </w:r>
     </w:p>
     <w:p/>
@@ -301,11 +276,9 @@
       <w:r>
         <w:t xml:space="preserve">There are several sample files which can be used to get you started with the </w:t>
       </w:r>
-      <w:proofErr w:type="spellStart"/>
-      <w:r>
-        <w:t>Asim</w:t>
-      </w:r>
-      <w:proofErr w:type="spellEnd"/>
+      <w:r>
+        <w:t>ASIM</w:t>
+      </w:r>
       <w:r>
         <w:t xml:space="preserve"> application</w:t>
       </w:r>
@@ -352,20 +325,12 @@
         </w:rPr>
         <w:t xml:space="preserve">Enabling the </w:t>
       </w:r>
-      <w:proofErr w:type="spellStart"/>
       <w:r>
         <w:rPr>
           <w:rFonts w:ascii="Segoe UI" w:hAnsi="Segoe UI" w:cs="Segoe UI"/>
         </w:rPr>
-        <w:t>A</w:t>
-      </w:r>
-      <w:r>
-        <w:rPr>
-          <w:rFonts w:ascii="Segoe UI" w:hAnsi="Segoe UI" w:cs="Segoe UI"/>
-        </w:rPr>
-        <w:t>sim</w:t>
-      </w:r>
-      <w:proofErr w:type="spellEnd"/>
+        <w:t>ASIM</w:t>
+      </w:r>
       <w:r>
         <w:rPr>
           <w:rFonts w:ascii="Segoe UI" w:hAnsi="Segoe UI" w:cs="Segoe UI"/>
@@ -751,13 +716,13 @@
         <w:rPr>
           <w:rFonts w:ascii="Segoe UI" w:hAnsi="Segoe UI" w:cs="Segoe UI"/>
         </w:rPr>
-        <w:t>Enabling the A</w:t>
+        <w:t xml:space="preserve">Enabling the </w:t>
       </w:r>
       <w:r>
         <w:rPr>
           <w:rFonts w:ascii="Segoe UI" w:hAnsi="Segoe UI" w:cs="Segoe UI"/>
         </w:rPr>
-        <w:t>SIM</w:t>
+        <w:t>ASIM</w:t>
       </w:r>
       <w:r>
         <w:rPr>
@@ -790,15 +755,7 @@
         </w:numPr>
       </w:pPr>
       <w:r>
-        <w:t xml:space="preserve">To run the application you will need to navigate to the </w:t>
-      </w:r>
-      <w:proofErr w:type="spellStart"/>
-      <w:r>
-        <w:t>Asim</w:t>
-      </w:r>
-      <w:proofErr w:type="spellEnd"/>
-      <w:r>
-        <w:t xml:space="preserve"> Menu</w:t>
+        <w:t>To run the application you will need to navigate to the Asim Menu</w:t>
       </w:r>
       <w:r>
         <w:t xml:space="preserve"> -&gt; Run Application</w:t>
@@ -819,15 +776,7 @@
         <w:t xml:space="preserve">In 2003 there will be </w:t>
       </w:r>
       <w:r>
-        <w:t xml:space="preserve">a new toolbar menu item called </w:t>
-      </w:r>
-      <w:proofErr w:type="spellStart"/>
-      <w:r>
-        <w:t>Asim</w:t>
-      </w:r>
-      <w:proofErr w:type="spellEnd"/>
-      <w:r>
-        <w:t xml:space="preserve">. </w:t>
+        <w:t xml:space="preserve">a new toolbar menu item called Asim. </w:t>
       </w:r>
       <w:r>
         <w:rPr>
@@ -894,15 +843,7 @@
       </w:pPr>
       <w:r>
         <w:lastRenderedPageBreak/>
-        <w:t xml:space="preserve">In 2007 or later you will need to navigate to the ADD-INS ribbon option to then find the </w:t>
-      </w:r>
-      <w:proofErr w:type="spellStart"/>
-      <w:r>
-        <w:t>Asim</w:t>
-      </w:r>
-      <w:proofErr w:type="spellEnd"/>
-      <w:r>
-        <w:t xml:space="preserve"> menu.</w:t>
+        <w:t>In 2007 or later you will need to navigate to the ADD-INS ribbon option to then find the Asim menu.</w:t>
       </w:r>
       <w:r>
         <w:t xml:space="preserve"> </w:t>
@@ -1234,7 +1175,7 @@
       <w:rPr>
         <w:noProof/>
       </w:rPr>
-      <w:t>3</w:t>
+      <w:t>5</w:t>
     </w:r>
     <w:r>
       <w:fldChar w:fldCharType="end"/>
@@ -3005,7 +2946,7 @@
 </file>
 
 <file path=customXml/itemProps1.xml><?xml version="1.0" encoding="utf-8"?>
-<ds:datastoreItem xmlns:ds="http://schemas.openxmlformats.org/officeDocument/2006/customXml" ds:itemID="{2909305E-BFDB-4CB5-923B-E20595F66829}">
+<ds:datastoreItem xmlns:ds="http://schemas.openxmlformats.org/officeDocument/2006/customXml" ds:itemID="{1980E1DB-0AFE-4E1E-A2E8-35703E2AE7C7}">
   <ds:schemaRefs>
     <ds:schemaRef ds:uri="http://schemas.openxmlformats.org/officeDocument/2006/bibliography"/>
   </ds:schemaRefs>

</xml_diff>